<commit_message>
Word file updated for task 1
</commit_message>
<xml_diff>
--- a/Lab 08 - Recursion.docx
+++ b/Lab 08 - Recursion.docx
@@ -2192,6 +2192,149 @@
               </w:rPr>
               <w:t>Task 1:</w:t>
             </w:r>
+          </w:p>
+          <w:p>
+            <w:pPr>
+              <w:pStyle w:val="BodyText"/>
+              <w:rPr>
+                <w:rFonts w:ascii="Times New Roman" w:hAnsi="Times New Roman" w:cs="Times New Roman"/>
+                <w:b/>
+                <w:bCs/>
+                <w:szCs w:val="32"/>
+                <w:lang w:val="en-PK"/>
+              </w:rPr>
+            </w:pPr>
+            <w:r>
+              <w:rPr>
+                <w:rFonts w:ascii="Times New Roman" w:hAnsi="Times New Roman" w:cs="Times New Roman"/>
+                <w:b/>
+                <w:bCs/>
+                <w:szCs w:val="32"/>
+                <w:lang w:val="en-PK"/>
+              </w:rPr>
+              <w:t>Features implemented:</w:t>
+            </w:r>
+          </w:p>
+          <w:p>
+            <w:pPr>
+              <w:pStyle w:val="BodyText"/>
+              <w:numPr>
+                <w:ilvl w:val="0"/>
+                <w:numId w:val="22"/>
+              </w:numPr>
+              <w:rPr>
+                <w:rFonts w:ascii="Times New Roman" w:hAnsi="Times New Roman" w:cs="Times New Roman"/>
+                <w:szCs w:val="32"/>
+                <w:lang w:val="en-PK"/>
+              </w:rPr>
+            </w:pPr>
+            <w:r>
+              <w:rPr>
+                <w:rFonts w:ascii="Times New Roman" w:hAnsi="Times New Roman" w:cs="Times New Roman"/>
+                <w:szCs w:val="32"/>
+                <w:lang w:val="en-PK"/>
+              </w:rPr>
+              <w:t>Recursively searches for file(s) in directory and subdirectories</w:t>
+            </w:r>
+          </w:p>
+          <w:p>
+            <w:pPr>
+              <w:pStyle w:val="BodyText"/>
+              <w:numPr>
+                <w:ilvl w:val="0"/>
+                <w:numId w:val="22"/>
+              </w:numPr>
+              <w:rPr>
+                <w:rFonts w:ascii="Times New Roman" w:hAnsi="Times New Roman" w:cs="Times New Roman"/>
+                <w:szCs w:val="32"/>
+                <w:lang w:val="en-PK"/>
+              </w:rPr>
+            </w:pPr>
+            <w:r>
+              <w:rPr>
+                <w:rFonts w:ascii="Times New Roman" w:hAnsi="Times New Roman" w:cs="Times New Roman"/>
+                <w:szCs w:val="32"/>
+                <w:lang w:val="en-PK"/>
+              </w:rPr>
+              <w:t>Handles multiple filenames</w:t>
+            </w:r>
+          </w:p>
+          <w:p>
+            <w:pPr>
+              <w:pStyle w:val="BodyText"/>
+              <w:numPr>
+                <w:ilvl w:val="0"/>
+                <w:numId w:val="22"/>
+              </w:numPr>
+              <w:rPr>
+                <w:rFonts w:ascii="Times New Roman" w:hAnsi="Times New Roman" w:cs="Times New Roman"/>
+                <w:szCs w:val="32"/>
+                <w:lang w:val="en-PK"/>
+              </w:rPr>
+            </w:pPr>
+            <w:r>
+              <w:rPr>
+                <w:rFonts w:ascii="Times New Roman" w:hAnsi="Times New Roman" w:cs="Times New Roman"/>
+                <w:szCs w:val="32"/>
+                <w:lang w:val="en-PK"/>
+              </w:rPr>
+              <w:t>Counts occurrences</w:t>
+            </w:r>
+          </w:p>
+          <w:p>
+            <w:pPr>
+              <w:pStyle w:val="BodyText"/>
+              <w:numPr>
+                <w:ilvl w:val="0"/>
+                <w:numId w:val="22"/>
+              </w:numPr>
+              <w:rPr>
+                <w:rFonts w:ascii="Times New Roman" w:hAnsi="Times New Roman" w:cs="Times New Roman"/>
+                <w:szCs w:val="32"/>
+                <w:lang w:val="en-PK"/>
+              </w:rPr>
+            </w:pPr>
+            <w:r>
+              <w:rPr>
+                <w:rFonts w:ascii="Times New Roman" w:hAnsi="Times New Roman" w:cs="Times New Roman"/>
+                <w:szCs w:val="32"/>
+                <w:lang w:val="en-PK"/>
+              </w:rPr>
+              <w:t>Supports case-sensitive and case-insensitive search</w:t>
+            </w:r>
+          </w:p>
+          <w:p>
+            <w:pPr>
+              <w:pStyle w:val="BodyText"/>
+              <w:numPr>
+                <w:ilvl w:val="0"/>
+                <w:numId w:val="22"/>
+              </w:numPr>
+              <w:rPr>
+                <w:rFonts w:ascii="Times New Roman" w:hAnsi="Times New Roman" w:cs="Times New Roman"/>
+                <w:szCs w:val="32"/>
+                <w:lang w:val="en-PK"/>
+              </w:rPr>
+            </w:pPr>
+            <w:r>
+              <w:rPr>
+                <w:rFonts w:ascii="Times New Roman" w:hAnsi="Times New Roman" w:cs="Times New Roman"/>
+                <w:szCs w:val="32"/>
+                <w:lang w:val="en-PK"/>
+              </w:rPr>
+              <w:t>Handles invalid directories gracefully</w:t>
+            </w:r>
+          </w:p>
+          <w:p>
+            <w:pPr>
+              <w:pStyle w:val="BodyText"/>
+              <w:rPr>
+                <w:rFonts w:ascii="Times New Roman" w:hAnsi="Times New Roman" w:cs="Times New Roman"/>
+                <w:b/>
+                <w:bCs/>
+                <w:szCs w:val="32"/>
+              </w:rPr>
+            </w:pPr>
           </w:p>
           <w:p>
             <w:pPr>
@@ -3742,6 +3885,16 @@
                 <w:lang w:val="en-PK" w:eastAsia="en-PK"/>
               </w:rPr>
               <w:br/>
+            </w:r>
+            <w:r>
+              <w:rPr>
+                <w:rFonts w:ascii="Courier New" w:eastAsia="Times New Roman" w:hAnsi="Courier New" w:cs="Courier New"/>
+                <w:color w:val="BCBEC4"/>
+                <w:sz w:val="20"/>
+                <w:szCs w:val="20"/>
+                <w:lang w:val="en-PK" w:eastAsia="en-PK"/>
+              </w:rPr>
+              <w:lastRenderedPageBreak/>
               <w:t xml:space="preserve">                        </w:t>
             </w:r>
             <w:proofErr w:type="spellStart"/>
@@ -4035,16 +4188,6 @@
                 <w:lang w:val="en-PK" w:eastAsia="en-PK"/>
               </w:rPr>
               <w:br/>
-            </w:r>
-            <w:r>
-              <w:rPr>
-                <w:rFonts w:ascii="Courier New" w:eastAsia="Times New Roman" w:hAnsi="Courier New" w:cs="Courier New"/>
-                <w:color w:val="BCBEC4"/>
-                <w:sz w:val="20"/>
-                <w:szCs w:val="20"/>
-                <w:lang w:val="en-PK" w:eastAsia="en-PK"/>
-              </w:rPr>
-              <w:lastRenderedPageBreak/>
               <w:t xml:space="preserve">    }</w:t>
             </w:r>
             <w:r>
@@ -6096,7 +6239,6 @@
                 <w:szCs w:val="32"/>
                 <w:lang w:val="en-PK"/>
               </w:rPr>
-              <w:lastRenderedPageBreak/>
               <w:t>Screenshot:</w:t>
             </w:r>
           </w:p>
@@ -8865,6 +9007,155 @@
     </w:lvl>
   </w:abstractNum>
   <w:abstractNum w:abstractNumId="8" w15:restartNumberingAfterBreak="0">
+    <w:nsid w:val="20A34D92"/>
+    <w:multiLevelType w:val="multilevel"/>
+    <w:tmpl w:val="442A8876"/>
+    <w:lvl w:ilvl="0">
+      <w:start w:val="1"/>
+      <w:numFmt w:val="bullet"/>
+      <w:lvlText w:val=""/>
+      <w:lvlJc w:val="left"/>
+      <w:pPr>
+        <w:tabs>
+          <w:tab w:val="num" w:pos="720"/>
+        </w:tabs>
+        <w:ind w:left="720" w:hanging="360"/>
+      </w:pPr>
+      <w:rPr>
+        <w:rFonts w:ascii="Symbol" w:hAnsi="Symbol" w:hint="default"/>
+        <w:sz w:val="20"/>
+      </w:rPr>
+    </w:lvl>
+    <w:lvl w:ilvl="1" w:tentative="1">
+      <w:start w:val="1"/>
+      <w:numFmt w:val="bullet"/>
+      <w:lvlText w:val="o"/>
+      <w:lvlJc w:val="left"/>
+      <w:pPr>
+        <w:tabs>
+          <w:tab w:val="num" w:pos="1440"/>
+        </w:tabs>
+        <w:ind w:left="1440" w:hanging="360"/>
+      </w:pPr>
+      <w:rPr>
+        <w:rFonts w:ascii="Courier New" w:hAnsi="Courier New" w:hint="default"/>
+        <w:sz w:val="20"/>
+      </w:rPr>
+    </w:lvl>
+    <w:lvl w:ilvl="2" w:tentative="1">
+      <w:start w:val="1"/>
+      <w:numFmt w:val="bullet"/>
+      <w:lvlText w:val=""/>
+      <w:lvlJc w:val="left"/>
+      <w:pPr>
+        <w:tabs>
+          <w:tab w:val="num" w:pos="2160"/>
+        </w:tabs>
+        <w:ind w:left="2160" w:hanging="360"/>
+      </w:pPr>
+      <w:rPr>
+        <w:rFonts w:ascii="Wingdings" w:hAnsi="Wingdings" w:hint="default"/>
+        <w:sz w:val="20"/>
+      </w:rPr>
+    </w:lvl>
+    <w:lvl w:ilvl="3" w:tentative="1">
+      <w:start w:val="1"/>
+      <w:numFmt w:val="bullet"/>
+      <w:lvlText w:val=""/>
+      <w:lvlJc w:val="left"/>
+      <w:pPr>
+        <w:tabs>
+          <w:tab w:val="num" w:pos="2880"/>
+        </w:tabs>
+        <w:ind w:left="2880" w:hanging="360"/>
+      </w:pPr>
+      <w:rPr>
+        <w:rFonts w:ascii="Wingdings" w:hAnsi="Wingdings" w:hint="default"/>
+        <w:sz w:val="20"/>
+      </w:rPr>
+    </w:lvl>
+    <w:lvl w:ilvl="4" w:tentative="1">
+      <w:start w:val="1"/>
+      <w:numFmt w:val="bullet"/>
+      <w:lvlText w:val=""/>
+      <w:lvlJc w:val="left"/>
+      <w:pPr>
+        <w:tabs>
+          <w:tab w:val="num" w:pos="3600"/>
+        </w:tabs>
+        <w:ind w:left="3600" w:hanging="360"/>
+      </w:pPr>
+      <w:rPr>
+        <w:rFonts w:ascii="Wingdings" w:hAnsi="Wingdings" w:hint="default"/>
+        <w:sz w:val="20"/>
+      </w:rPr>
+    </w:lvl>
+    <w:lvl w:ilvl="5" w:tentative="1">
+      <w:start w:val="1"/>
+      <w:numFmt w:val="bullet"/>
+      <w:lvlText w:val=""/>
+      <w:lvlJc w:val="left"/>
+      <w:pPr>
+        <w:tabs>
+          <w:tab w:val="num" w:pos="4320"/>
+        </w:tabs>
+        <w:ind w:left="4320" w:hanging="360"/>
+      </w:pPr>
+      <w:rPr>
+        <w:rFonts w:ascii="Wingdings" w:hAnsi="Wingdings" w:hint="default"/>
+        <w:sz w:val="20"/>
+      </w:rPr>
+    </w:lvl>
+    <w:lvl w:ilvl="6" w:tentative="1">
+      <w:start w:val="1"/>
+      <w:numFmt w:val="bullet"/>
+      <w:lvlText w:val=""/>
+      <w:lvlJc w:val="left"/>
+      <w:pPr>
+        <w:tabs>
+          <w:tab w:val="num" w:pos="5040"/>
+        </w:tabs>
+        <w:ind w:left="5040" w:hanging="360"/>
+      </w:pPr>
+      <w:rPr>
+        <w:rFonts w:ascii="Wingdings" w:hAnsi="Wingdings" w:hint="default"/>
+        <w:sz w:val="20"/>
+      </w:rPr>
+    </w:lvl>
+    <w:lvl w:ilvl="7" w:tentative="1">
+      <w:start w:val="1"/>
+      <w:numFmt w:val="bullet"/>
+      <w:lvlText w:val=""/>
+      <w:lvlJc w:val="left"/>
+      <w:pPr>
+        <w:tabs>
+          <w:tab w:val="num" w:pos="5760"/>
+        </w:tabs>
+        <w:ind w:left="5760" w:hanging="360"/>
+      </w:pPr>
+      <w:rPr>
+        <w:rFonts w:ascii="Wingdings" w:hAnsi="Wingdings" w:hint="default"/>
+        <w:sz w:val="20"/>
+      </w:rPr>
+    </w:lvl>
+    <w:lvl w:ilvl="8" w:tentative="1">
+      <w:start w:val="1"/>
+      <w:numFmt w:val="bullet"/>
+      <w:lvlText w:val=""/>
+      <w:lvlJc w:val="left"/>
+      <w:pPr>
+        <w:tabs>
+          <w:tab w:val="num" w:pos="6480"/>
+        </w:tabs>
+        <w:ind w:left="6480" w:hanging="360"/>
+      </w:pPr>
+      <w:rPr>
+        <w:rFonts w:ascii="Wingdings" w:hAnsi="Wingdings" w:hint="default"/>
+        <w:sz w:val="20"/>
+      </w:rPr>
+    </w:lvl>
+  </w:abstractNum>
+  <w:abstractNum w:abstractNumId="9" w15:restartNumberingAfterBreak="0">
     <w:nsid w:val="229F7562"/>
     <w:multiLevelType w:val="multilevel"/>
     <w:tmpl w:val="DF729248"/>
@@ -8977,7 +9268,7 @@
       </w:pPr>
     </w:lvl>
   </w:abstractNum>
-  <w:abstractNum w:abstractNumId="9" w15:restartNumberingAfterBreak="0">
+  <w:abstractNum w:abstractNumId="10" w15:restartNumberingAfterBreak="0">
     <w:nsid w:val="247B4D90"/>
     <w:multiLevelType w:val="multilevel"/>
     <w:tmpl w:val="AA98001A"/>
@@ -9090,7 +9381,7 @@
       </w:pPr>
     </w:lvl>
   </w:abstractNum>
-  <w:abstractNum w:abstractNumId="10" w15:restartNumberingAfterBreak="0">
+  <w:abstractNum w:abstractNumId="11" w15:restartNumberingAfterBreak="0">
     <w:nsid w:val="460D2BCE"/>
     <w:multiLevelType w:val="multilevel"/>
     <w:tmpl w:val="6C545BA2"/>
@@ -9203,7 +9494,7 @@
       </w:pPr>
     </w:lvl>
   </w:abstractNum>
-  <w:abstractNum w:abstractNumId="11" w15:restartNumberingAfterBreak="0">
+  <w:abstractNum w:abstractNumId="12" w15:restartNumberingAfterBreak="0">
     <w:nsid w:val="4F91440E"/>
     <w:multiLevelType w:val="multilevel"/>
     <w:tmpl w:val="0D7A6CAC"/>
@@ -9316,7 +9607,7 @@
       </w:pPr>
     </w:lvl>
   </w:abstractNum>
-  <w:abstractNum w:abstractNumId="12" w15:restartNumberingAfterBreak="0">
+  <w:abstractNum w:abstractNumId="13" w15:restartNumberingAfterBreak="0">
     <w:nsid w:val="505E799E"/>
     <w:multiLevelType w:val="multilevel"/>
     <w:tmpl w:val="FD44E002"/>
@@ -9429,7 +9720,7 @@
       </w:pPr>
     </w:lvl>
   </w:abstractNum>
-  <w:abstractNum w:abstractNumId="13" w15:restartNumberingAfterBreak="0">
+  <w:abstractNum w:abstractNumId="14" w15:restartNumberingAfterBreak="0">
     <w:nsid w:val="52553AAF"/>
     <w:multiLevelType w:val="multilevel"/>
     <w:tmpl w:val="11A8B202"/>
@@ -9542,7 +9833,7 @@
       </w:pPr>
     </w:lvl>
   </w:abstractNum>
-  <w:abstractNum w:abstractNumId="14" w15:restartNumberingAfterBreak="0">
+  <w:abstractNum w:abstractNumId="15" w15:restartNumberingAfterBreak="0">
     <w:nsid w:val="53693665"/>
     <w:multiLevelType w:val="multilevel"/>
     <w:tmpl w:val="1562B52E"/>
@@ -9655,7 +9946,7 @@
       </w:pPr>
     </w:lvl>
   </w:abstractNum>
-  <w:abstractNum w:abstractNumId="15" w15:restartNumberingAfterBreak="0">
+  <w:abstractNum w:abstractNumId="16" w15:restartNumberingAfterBreak="0">
     <w:nsid w:val="5A8141E7"/>
     <w:multiLevelType w:val="multilevel"/>
     <w:tmpl w:val="103C3824"/>
@@ -9768,7 +10059,7 @@
       </w:pPr>
     </w:lvl>
   </w:abstractNum>
-  <w:abstractNum w:abstractNumId="16" w15:restartNumberingAfterBreak="0">
+  <w:abstractNum w:abstractNumId="17" w15:restartNumberingAfterBreak="0">
     <w:nsid w:val="669773A8"/>
     <w:multiLevelType w:val="hybridMultilevel"/>
     <w:tmpl w:val="7F5A34D0"/>
@@ -9885,7 +10176,7 @@
       </w:rPr>
     </w:lvl>
   </w:abstractNum>
-  <w:abstractNum w:abstractNumId="17" w15:restartNumberingAfterBreak="0">
+  <w:abstractNum w:abstractNumId="18" w15:restartNumberingAfterBreak="0">
     <w:nsid w:val="6DF468FC"/>
     <w:multiLevelType w:val="multilevel"/>
     <w:tmpl w:val="AA10CB5E"/>
@@ -9998,7 +10289,7 @@
       </w:pPr>
     </w:lvl>
   </w:abstractNum>
-  <w:abstractNum w:abstractNumId="18" w15:restartNumberingAfterBreak="0">
+  <w:abstractNum w:abstractNumId="19" w15:restartNumberingAfterBreak="0">
     <w:nsid w:val="727C55E6"/>
     <w:multiLevelType w:val="multilevel"/>
     <w:tmpl w:val="550AE3DC"/>
@@ -10111,7 +10402,7 @@
       </w:pPr>
     </w:lvl>
   </w:abstractNum>
-  <w:abstractNum w:abstractNumId="19" w15:restartNumberingAfterBreak="0">
+  <w:abstractNum w:abstractNumId="20" w15:restartNumberingAfterBreak="0">
     <w:nsid w:val="73665052"/>
     <w:multiLevelType w:val="hybridMultilevel"/>
     <w:tmpl w:val="62C46582"/>
@@ -10230,7 +10521,7 @@
       </w:rPr>
     </w:lvl>
   </w:abstractNum>
-  <w:abstractNum w:abstractNumId="20" w15:restartNumberingAfterBreak="0">
+  <w:abstractNum w:abstractNumId="21" w15:restartNumberingAfterBreak="0">
     <w:nsid w:val="75244025"/>
     <w:multiLevelType w:val="multilevel"/>
     <w:tmpl w:val="2F8A31EA"/>
@@ -10344,7 +10635,7 @@
     </w:lvl>
   </w:abstractNum>
   <w:num w:numId="1" w16cid:durableId="1581139415">
-    <w:abstractNumId w:val="19"/>
+    <w:abstractNumId w:val="20"/>
   </w:num>
   <w:num w:numId="2" w16cid:durableId="1248029441">
     <w:abstractNumId w:val="7"/>
@@ -10353,58 +10644,61 @@
     <w:abstractNumId w:val="4"/>
   </w:num>
   <w:num w:numId="4" w16cid:durableId="1899591860">
-    <w:abstractNumId w:val="16"/>
+    <w:abstractNumId w:val="17"/>
   </w:num>
   <w:num w:numId="5" w16cid:durableId="1743716510">
-    <w:abstractNumId w:val="10"/>
+    <w:abstractNumId w:val="11"/>
   </w:num>
   <w:num w:numId="6" w16cid:durableId="1612667531">
-    <w:abstractNumId w:val="18"/>
+    <w:abstractNumId w:val="19"/>
   </w:num>
   <w:num w:numId="7" w16cid:durableId="758797616">
     <w:abstractNumId w:val="5"/>
   </w:num>
   <w:num w:numId="8" w16cid:durableId="803159044">
-    <w:abstractNumId w:val="15"/>
+    <w:abstractNumId w:val="16"/>
   </w:num>
   <w:num w:numId="9" w16cid:durableId="1799689129">
     <w:abstractNumId w:val="1"/>
   </w:num>
   <w:num w:numId="10" w16cid:durableId="1300840100">
-    <w:abstractNumId w:val="12"/>
+    <w:abstractNumId w:val="13"/>
   </w:num>
   <w:num w:numId="11" w16cid:durableId="868883156">
     <w:abstractNumId w:val="6"/>
   </w:num>
   <w:num w:numId="12" w16cid:durableId="1147745395">
-    <w:abstractNumId w:val="13"/>
+    <w:abstractNumId w:val="14"/>
   </w:num>
   <w:num w:numId="13" w16cid:durableId="969747800">
-    <w:abstractNumId w:val="8"/>
+    <w:abstractNumId w:val="9"/>
   </w:num>
   <w:num w:numId="14" w16cid:durableId="1097366334">
-    <w:abstractNumId w:val="11"/>
+    <w:abstractNumId w:val="12"/>
   </w:num>
   <w:num w:numId="15" w16cid:durableId="632488410">
-    <w:abstractNumId w:val="14"/>
+    <w:abstractNumId w:val="15"/>
   </w:num>
   <w:num w:numId="16" w16cid:durableId="573052124">
-    <w:abstractNumId w:val="9"/>
+    <w:abstractNumId w:val="10"/>
   </w:num>
   <w:num w:numId="17" w16cid:durableId="1906184455">
     <w:abstractNumId w:val="0"/>
   </w:num>
   <w:num w:numId="18" w16cid:durableId="723333442">
-    <w:abstractNumId w:val="20"/>
+    <w:abstractNumId w:val="21"/>
   </w:num>
   <w:num w:numId="19" w16cid:durableId="895122206">
-    <w:abstractNumId w:val="17"/>
+    <w:abstractNumId w:val="18"/>
   </w:num>
   <w:num w:numId="20" w16cid:durableId="1812356894">
     <w:abstractNumId w:val="2"/>
   </w:num>
   <w:num w:numId="21" w16cid:durableId="838033957">
     <w:abstractNumId w:val="3"/>
+  </w:num>
+  <w:num w:numId="22" w16cid:durableId="1356343298">
+    <w:abstractNumId w:val="8"/>
   </w:num>
 </w:numbering>
 </file>
@@ -10867,7 +11161,6 @@
   <w:style w:type="character" w:default="1" w:styleId="DefaultParagraphFont">
     <w:name w:val="Default Paragraph Font"/>
     <w:uiPriority w:val="1"/>
-    <w:semiHidden/>
     <w:unhideWhenUsed/>
   </w:style>
   <w:style w:type="table" w:default="1" w:styleId="TableNormal">

</xml_diff>

<commit_message>
Added time comparison for task 2
</commit_message>
<xml_diff>
--- a/Lab 08 - Recursion.docx
+++ b/Lab 08 - Recursion.docx
@@ -14,33 +14,6 @@
     <w:p>
       <w:pPr>
         <w:pStyle w:val="BodyText"/>
-        <w:rPr>
-          <w:rFonts w:ascii="Times New Roman"/>
-          <w:sz w:val="20"/>
-        </w:rPr>
-      </w:pPr>
-    </w:p>
-    <w:p>
-      <w:pPr>
-        <w:pStyle w:val="BodyText"/>
-        <w:rPr>
-          <w:rFonts w:ascii="Times New Roman"/>
-          <w:sz w:val="20"/>
-        </w:rPr>
-      </w:pPr>
-    </w:p>
-    <w:p>
-      <w:pPr>
-        <w:pStyle w:val="BodyText"/>
-        <w:rPr>
-          <w:rFonts w:ascii="Times New Roman"/>
-          <w:sz w:val="20"/>
-        </w:rPr>
-      </w:pPr>
-    </w:p>
-    <w:p>
-      <w:pPr>
-        <w:pStyle w:val="BodyText"/>
         <w:spacing w:before="2"/>
         <w:rPr>
           <w:rFonts w:ascii="Times New Roman"/>
@@ -72,11 +45,13 @@
     </w:p>
     <w:p>
       <w:pPr>
-        <w:spacing w:before="7"/>
+        <w:jc w:val="center"/>
         <w:rPr>
           <w:rFonts w:ascii="Times New Roman" w:hAnsi="Times New Roman" w:cs="Times New Roman"/>
           <w:b/>
-          <w:sz w:val="53"/>
+          <w:bCs/>
+          <w:sz w:val="36"/>
+          <w:szCs w:val="36"/>
         </w:rPr>
       </w:pPr>
     </w:p>
@@ -530,8 +505,7 @@
     <w:p>
       <w:pPr>
         <w:spacing w:before="237"/>
-        <w:ind w:left="2031" w:right="1925"/>
-        <w:jc w:val="center"/>
+        <w:ind w:right="1925"/>
         <w:rPr>
           <w:rFonts w:asciiTheme="majorBidi" w:hAnsiTheme="majorBidi" w:cstheme="majorBidi"/>
           <w:b/>
@@ -546,7 +520,7 @@
           <w:sz w:val="32"/>
           <w:szCs w:val="32"/>
         </w:rPr>
-        <w:t xml:space="preserve">        </w:t>
+        <w:t xml:space="preserve">  </w:t>
       </w:r>
     </w:p>
     <w:p>
@@ -593,28 +567,148 @@
         <w:t>CMS ID: 464544</w:t>
       </w:r>
     </w:p>
+    <w:bookmarkEnd w:id="1"/>
+    <w:p>
+      <w:pPr>
+        <w:jc w:val="center"/>
+        <w:rPr>
+          <w:rFonts w:ascii="Times New Roman" w:hAnsi="Times New Roman" w:cs="Times New Roman"/>
+          <w:b/>
+          <w:bCs/>
+          <w:sz w:val="32"/>
+          <w:szCs w:val="32"/>
+        </w:rPr>
+      </w:pPr>
+    </w:p>
+    <w:p>
+      <w:pPr>
+        <w:jc w:val="center"/>
+        <w:rPr>
+          <w:rFonts w:ascii="Times New Roman" w:hAnsi="Times New Roman" w:cs="Times New Roman"/>
+          <w:b/>
+          <w:bCs/>
+          <w:sz w:val="32"/>
+          <w:szCs w:val="32"/>
+        </w:rPr>
+      </w:pPr>
+      <w:r>
+        <w:rPr>
+          <w:rFonts w:ascii="Times New Roman" w:hAnsi="Times New Roman" w:cs="Times New Roman"/>
+          <w:b/>
+          <w:bCs/>
+          <w:sz w:val="32"/>
+          <w:szCs w:val="32"/>
+        </w:rPr>
+        <w:t xml:space="preserve">Instructor: </w:t>
+      </w:r>
+      <w:r>
+        <w:rPr>
+          <w:rFonts w:ascii="Times New Roman" w:hAnsi="Times New Roman" w:cs="Times New Roman"/>
+          <w:b/>
+          <w:bCs/>
+          <w:sz w:val="32"/>
+          <w:szCs w:val="32"/>
+        </w:rPr>
+        <w:t>Dr</w:t>
+      </w:r>
+      <w:r>
+        <w:rPr>
+          <w:rFonts w:ascii="Times New Roman" w:hAnsi="Times New Roman" w:cs="Times New Roman"/>
+          <w:b/>
+          <w:bCs/>
+          <w:sz w:val="32"/>
+          <w:szCs w:val="32"/>
+        </w:rPr>
+        <w:t xml:space="preserve">. </w:t>
+      </w:r>
+      <w:r>
+        <w:rPr>
+          <w:rFonts w:ascii="Times New Roman" w:hAnsi="Times New Roman" w:cs="Times New Roman"/>
+          <w:b/>
+          <w:bCs/>
+          <w:sz w:val="32"/>
+          <w:szCs w:val="32"/>
+        </w:rPr>
+        <w:t>Sidra Sultana</w:t>
+      </w:r>
+      <w:r>
+        <w:rPr>
+          <w:rFonts w:ascii="Times New Roman" w:hAnsi="Times New Roman" w:cs="Times New Roman"/>
+          <w:b/>
+          <w:bCs/>
+          <w:sz w:val="32"/>
+          <w:szCs w:val="32"/>
+        </w:rPr>
+        <w:br/>
+        <w:t>Lab Engineer: Mr. Aftab Farooq</w:t>
+      </w:r>
+    </w:p>
+    <w:p>
+      <w:pPr>
+        <w:jc w:val="center"/>
+        <w:rPr>
+          <w:rFonts w:ascii="Times New Roman" w:hAnsi="Times New Roman" w:cs="Times New Roman"/>
+          <w:b/>
+          <w:bCs/>
+          <w:sz w:val="32"/>
+          <w:szCs w:val="32"/>
+        </w:rPr>
+      </w:pPr>
+    </w:p>
+    <w:p>
+      <w:pPr>
+        <w:jc w:val="center"/>
+        <w:rPr>
+          <w:rFonts w:ascii="Times New Roman" w:hAnsi="Times New Roman" w:cs="Times New Roman"/>
+          <w:b/>
+          <w:bCs/>
+          <w:sz w:val="32"/>
+          <w:szCs w:val="32"/>
+        </w:rPr>
+      </w:pPr>
+    </w:p>
     <w:p>
       <w:pPr>
         <w:spacing w:before="237"/>
         <w:ind w:left="2031" w:right="1925"/>
+        <w:jc w:val="center"/>
         <w:rPr>
           <w:rFonts w:asciiTheme="majorBidi" w:hAnsiTheme="majorBidi" w:cstheme="majorBidi"/>
           <w:b/>
-          <w:sz w:val="32"/>
-          <w:szCs w:val="32"/>
-        </w:rPr>
-      </w:pPr>
+          <w:sz w:val="24"/>
+          <w:szCs w:val="24"/>
+        </w:rPr>
+      </w:pPr>
+      <w:r>
+        <w:rPr>
+          <w:rFonts w:asciiTheme="majorBidi" w:hAnsiTheme="majorBidi" w:cstheme="majorBidi"/>
+          <w:b/>
+          <w:sz w:val="24"/>
+          <w:szCs w:val="24"/>
+        </w:rPr>
+        <w:t xml:space="preserve">Github Repo Link: </w:t>
+      </w:r>
+      <w:hyperlink r:id="rId7" w:history="1">
+        <w:r>
+          <w:rPr>
+            <w:rStyle w:val="Hyperlink"/>
+            <w:rFonts w:asciiTheme="majorBidi" w:hAnsiTheme="majorBidi" w:cstheme="majorBidi"/>
+            <w:b/>
+            <w:sz w:val="24"/>
+            <w:szCs w:val="24"/>
+          </w:rPr>
+          <w:t>https://github.com/Sikander-Hayat-Khan/SC-LAB-8.git</w:t>
+        </w:r>
+      </w:hyperlink>
     </w:p>
-    <w:bookmarkEnd w:id="1"/>
     <w:p>
       <w:pPr>
-        <w:jc w:val="center"/>
         <w:rPr>
           <w:sz w:val="28"/>
         </w:rPr>
         <w:sectPr>
-          <w:headerReference w:type="default" r:id="rId7"/>
-          <w:footerReference w:type="default" r:id="rId8"/>
+          <w:headerReference w:type="default" r:id="rId8"/>
+          <w:footerReference w:type="default" r:id="rId9"/>
           <w:type w:val="continuous"/>
           <w:pgSz w:w="12240" w:h="15840"/>
           <w:pgMar w:top="1920" w:right="1320" w:bottom="1200" w:left="1340" w:header="784" w:footer="1000" w:gutter="0"/>
@@ -622,67 +716,18 @@
           <w:cols w:space="720"/>
         </w:sectPr>
       </w:pPr>
-      <w:r>
-        <w:rPr>
-          <w:rFonts w:ascii="Times New Roman" w:hAnsi="Times New Roman" w:cs="Times New Roman"/>
-          <w:b/>
-          <w:bCs/>
-          <w:sz w:val="32"/>
-          <w:szCs w:val="32"/>
-        </w:rPr>
-        <w:t xml:space="preserve">Instructor: </w:t>
-      </w:r>
-      <w:r>
-        <w:rPr>
-          <w:rFonts w:ascii="Times New Roman" w:hAnsi="Times New Roman" w:cs="Times New Roman"/>
-          <w:b/>
-          <w:bCs/>
-          <w:sz w:val="32"/>
-          <w:szCs w:val="32"/>
-        </w:rPr>
-        <w:t>Dr</w:t>
-      </w:r>
-      <w:r>
-        <w:rPr>
-          <w:rFonts w:ascii="Times New Roman" w:hAnsi="Times New Roman" w:cs="Times New Roman"/>
-          <w:b/>
-          <w:bCs/>
-          <w:sz w:val="32"/>
-          <w:szCs w:val="32"/>
-        </w:rPr>
-        <w:t xml:space="preserve">. </w:t>
-      </w:r>
-      <w:r>
-        <w:rPr>
-          <w:rFonts w:ascii="Times New Roman" w:hAnsi="Times New Roman" w:cs="Times New Roman"/>
-          <w:b/>
-          <w:bCs/>
-          <w:sz w:val="32"/>
-          <w:szCs w:val="32"/>
-        </w:rPr>
-        <w:t>Sidra Sultana</w:t>
-      </w:r>
-      <w:r>
-        <w:rPr>
-          <w:rFonts w:ascii="Times New Roman" w:hAnsi="Times New Roman" w:cs="Times New Roman"/>
-          <w:b/>
-          <w:bCs/>
-          <w:sz w:val="32"/>
-          <w:szCs w:val="32"/>
-        </w:rPr>
-        <w:br/>
-        <w:t>Lab Engineer: Mr. Aftab Farooq</w:t>
-      </w:r>
     </w:p>
     <w:p>
       <w:pPr>
-        <w:jc w:val="center"/>
+        <w:tabs>
+          <w:tab w:val="center" w:pos="4790"/>
+        </w:tabs>
         <w:rPr>
           <w:sz w:val="28"/>
         </w:rPr>
         <w:sectPr>
-          <w:headerReference w:type="default" r:id="rId9"/>
-          <w:footerReference w:type="default" r:id="rId10"/>
+          <w:headerReference w:type="default" r:id="rId10"/>
+          <w:footerReference w:type="default" r:id="rId11"/>
           <w:type w:val="continuous"/>
           <w:pgSz w:w="12240" w:h="15840"/>
           <w:pgMar w:top="1920" w:right="1320" w:bottom="1200" w:left="1340" w:header="784" w:footer="1000" w:gutter="0"/>
@@ -6182,7 +6227,7 @@
                           <pic:cNvPicPr/>
                         </pic:nvPicPr>
                         <pic:blipFill>
-                          <a:blip r:embed="rId11"/>
+                          <a:blip r:embed="rId12"/>
                           <a:stretch>
                             <a:fillRect/>
                           </a:stretch>
@@ -12172,10 +12217,7 @@
                 <w:lang w:val="en-PK"/>
               </w:rPr>
             </w:pPr>
-          </w:p>
-          <w:p>
-            <w:pPr>
-              <w:pStyle w:val="BodyText"/>
+            <w:r>
               <w:rPr>
                 <w:rFonts w:ascii="Times New Roman" w:hAnsi="Times New Roman" w:cs="Times New Roman"/>
                 <w:b/>
@@ -12183,6 +12225,311 @@
                 <w:szCs w:val="32"/>
                 <w:lang w:val="en-PK"/>
               </w:rPr>
+              <w:t>Comment on Time Complexity:</w:t>
+            </w:r>
+          </w:p>
+          <w:p>
+            <w:pPr>
+              <w:pStyle w:val="BodyText"/>
+              <w:rPr>
+                <w:rFonts w:ascii="Times New Roman" w:hAnsi="Times New Roman" w:cs="Times New Roman"/>
+                <w:b/>
+                <w:bCs/>
+                <w:szCs w:val="32"/>
+                <w:lang w:val="en-PK"/>
+              </w:rPr>
+            </w:pPr>
+          </w:p>
+          <w:tbl>
+            <w:tblPr>
+              <w:tblStyle w:val="TableGrid"/>
+              <w:tblW w:w="0" w:type="auto"/>
+              <w:tblInd w:w="313" w:type="dxa"/>
+              <w:tblLook w:val="04A0" w:firstRow="1" w:lastRow="0" w:firstColumn="1" w:lastColumn="0" w:noHBand="0" w:noVBand="1"/>
+            </w:tblPr>
+            <w:tblGrid>
+              <w:gridCol w:w="2801"/>
+              <w:gridCol w:w="3115"/>
+              <w:gridCol w:w="2872"/>
+            </w:tblGrid>
+            <w:tr>
+              <w:tc>
+                <w:tcPr>
+                  <w:tcW w:w="2801" w:type="dxa"/>
+                  <w:shd w:val="clear" w:color="auto" w:fill="C6D9F1" w:themeFill="text2" w:themeFillTint="33"/>
+                </w:tcPr>
+                <w:p>
+                  <w:pPr>
+                    <w:pStyle w:val="BodyText"/>
+                    <w:jc w:val="center"/>
+                    <w:rPr>
+                      <w:rFonts w:ascii="Times New Roman" w:hAnsi="Times New Roman" w:cs="Times New Roman"/>
+                      <w:b/>
+                      <w:bCs/>
+                      <w:szCs w:val="32"/>
+                      <w:lang w:val="en-PK"/>
+                    </w:rPr>
+                  </w:pPr>
+                  <w:r>
+                    <w:rPr>
+                      <w:rFonts w:ascii="Times New Roman" w:hAnsi="Times New Roman" w:cs="Times New Roman"/>
+                      <w:b/>
+                      <w:bCs/>
+                      <w:szCs w:val="32"/>
+                      <w:lang w:val="en-PK"/>
+                    </w:rPr>
+                    <w:t>String</w:t>
+                  </w:r>
+                </w:p>
+              </w:tc>
+              <w:tc>
+                <w:tcPr>
+                  <w:tcW w:w="3115" w:type="dxa"/>
+                  <w:shd w:val="clear" w:color="auto" w:fill="C6D9F1" w:themeFill="text2" w:themeFillTint="33"/>
+                </w:tcPr>
+                <w:p>
+                  <w:pPr>
+                    <w:pStyle w:val="BodyText"/>
+                    <w:jc w:val="center"/>
+                    <w:rPr>
+                      <w:rFonts w:ascii="Times New Roman" w:hAnsi="Times New Roman" w:cs="Times New Roman"/>
+                      <w:b/>
+                      <w:bCs/>
+                      <w:szCs w:val="32"/>
+                      <w:lang w:val="en-PK"/>
+                    </w:rPr>
+                  </w:pPr>
+                  <w:r>
+                    <w:rPr>
+                      <w:rFonts w:ascii="Times New Roman" w:hAnsi="Times New Roman" w:cs="Times New Roman"/>
+                      <w:b/>
+                      <w:bCs/>
+                      <w:szCs w:val="32"/>
+                      <w:lang w:val="en-PK"/>
+                    </w:rPr>
+                    <w:t>Recursive Approach</w:t>
+                  </w:r>
+                </w:p>
+              </w:tc>
+              <w:tc>
+                <w:tcPr>
+                  <w:tcW w:w="2872" w:type="dxa"/>
+                  <w:shd w:val="clear" w:color="auto" w:fill="C6D9F1" w:themeFill="text2" w:themeFillTint="33"/>
+                </w:tcPr>
+                <w:p>
+                  <w:pPr>
+                    <w:pStyle w:val="BodyText"/>
+                    <w:jc w:val="center"/>
+                    <w:rPr>
+                      <w:rFonts w:ascii="Times New Roman" w:hAnsi="Times New Roman" w:cs="Times New Roman"/>
+                      <w:b/>
+                      <w:bCs/>
+                      <w:szCs w:val="32"/>
+                      <w:lang w:val="en-PK"/>
+                    </w:rPr>
+                  </w:pPr>
+                  <w:r>
+                    <w:rPr>
+                      <w:rFonts w:ascii="Times New Roman" w:hAnsi="Times New Roman" w:cs="Times New Roman"/>
+                      <w:b/>
+                      <w:bCs/>
+                      <w:szCs w:val="32"/>
+                      <w:lang w:val="en-PK"/>
+                    </w:rPr>
+                    <w:t>Iterative Approach</w:t>
+                  </w:r>
+                </w:p>
+              </w:tc>
+            </w:tr>
+            <w:tr>
+              <w:tc>
+                <w:tcPr>
+                  <w:tcW w:w="2801" w:type="dxa"/>
+                  <w:shd w:val="clear" w:color="auto" w:fill="F2F2F2" w:themeFill="background1" w:themeFillShade="F2"/>
+                </w:tcPr>
+                <w:p>
+                  <w:pPr>
+                    <w:pStyle w:val="BodyText"/>
+                    <w:jc w:val="center"/>
+                    <w:rPr>
+                      <w:rFonts w:ascii="Times New Roman" w:hAnsi="Times New Roman" w:cs="Times New Roman"/>
+                      <w:b/>
+                      <w:bCs/>
+                      <w:szCs w:val="32"/>
+                      <w:lang w:val="en-PK"/>
+                    </w:rPr>
+                  </w:pPr>
+                  <w:r>
+                    <w:rPr>
+                      <w:rFonts w:ascii="Times New Roman" w:hAnsi="Times New Roman" w:cs="Times New Roman"/>
+                      <w:b/>
+                      <w:bCs/>
+                      <w:szCs w:val="32"/>
+                      <w:lang w:val="en-PK"/>
+                    </w:rPr>
+                    <w:t>“Ali”</w:t>
+                  </w:r>
+                </w:p>
+              </w:tc>
+              <w:tc>
+                <w:tcPr>
+                  <w:tcW w:w="3115" w:type="dxa"/>
+                  <w:shd w:val="clear" w:color="auto" w:fill="F2F2F2" w:themeFill="background1" w:themeFillShade="F2"/>
+                </w:tcPr>
+                <w:p>
+                  <w:pPr>
+                    <w:pStyle w:val="BodyText"/>
+                    <w:jc w:val="center"/>
+                    <w:rPr>
+                      <w:rFonts w:ascii="Times New Roman" w:hAnsi="Times New Roman" w:cs="Times New Roman"/>
+                      <w:b/>
+                      <w:bCs/>
+                      <w:szCs w:val="32"/>
+                      <w:lang w:val="en-PK"/>
+                    </w:rPr>
+                  </w:pPr>
+                  <w:r>
+                    <w:rPr>
+                      <w:rFonts w:ascii="Times New Roman" w:hAnsi="Times New Roman" w:cs="Times New Roman"/>
+                      <w:b/>
+                      <w:bCs/>
+                      <w:szCs w:val="32"/>
+                      <w:lang w:val="en-PK"/>
+                    </w:rPr>
+                    <w:t>10.416800 ms</w:t>
+                  </w:r>
+                </w:p>
+              </w:tc>
+              <w:tc>
+                <w:tcPr>
+                  <w:tcW w:w="2872" w:type="dxa"/>
+                  <w:shd w:val="clear" w:color="auto" w:fill="F2F2F2" w:themeFill="background1" w:themeFillShade="F2"/>
+                </w:tcPr>
+                <w:p>
+                  <w:pPr>
+                    <w:pStyle w:val="BodyText"/>
+                    <w:jc w:val="center"/>
+                    <w:rPr>
+                      <w:rFonts w:ascii="Times New Roman" w:hAnsi="Times New Roman" w:cs="Times New Roman"/>
+                      <w:b/>
+                      <w:bCs/>
+                      <w:szCs w:val="32"/>
+                      <w:lang w:val="en-PK"/>
+                    </w:rPr>
+                  </w:pPr>
+                  <w:r>
+                    <w:rPr>
+                      <w:rFonts w:ascii="Times New Roman" w:hAnsi="Times New Roman" w:cs="Times New Roman"/>
+                      <w:b/>
+                      <w:bCs/>
+                      <w:szCs w:val="32"/>
+                      <w:lang w:val="en-PK"/>
+                    </w:rPr>
+                    <w:t>0.051400 ms</w:t>
+                  </w:r>
+                </w:p>
+              </w:tc>
+            </w:tr>
+            <w:tr>
+              <w:tc>
+                <w:tcPr>
+                  <w:tcW w:w="2801" w:type="dxa"/>
+                  <w:shd w:val="clear" w:color="auto" w:fill="F2F2F2" w:themeFill="background1" w:themeFillShade="F2"/>
+                </w:tcPr>
+                <w:p>
+                  <w:pPr>
+                    <w:pStyle w:val="BodyText"/>
+                    <w:jc w:val="center"/>
+                    <w:rPr>
+                      <w:rFonts w:ascii="Times New Roman" w:hAnsi="Times New Roman" w:cs="Times New Roman"/>
+                      <w:b/>
+                      <w:bCs/>
+                      <w:szCs w:val="32"/>
+                      <w:lang w:val="en-PK"/>
+                    </w:rPr>
+                  </w:pPr>
+                  <w:r>
+                    <w:rPr>
+                      <w:rFonts w:ascii="Times New Roman" w:hAnsi="Times New Roman" w:cs="Times New Roman"/>
+                      <w:b/>
+                      <w:bCs/>
+                      <w:szCs w:val="32"/>
+                      <w:lang w:val="en-PK"/>
+                    </w:rPr>
+                    <w:t>“Ahmad”</w:t>
+                  </w:r>
+                </w:p>
+              </w:tc>
+              <w:tc>
+                <w:tcPr>
+                  <w:tcW w:w="3115" w:type="dxa"/>
+                  <w:shd w:val="clear" w:color="auto" w:fill="F2F2F2" w:themeFill="background1" w:themeFillShade="F2"/>
+                </w:tcPr>
+                <w:p>
+                  <w:pPr>
+                    <w:pStyle w:val="BodyText"/>
+                    <w:jc w:val="center"/>
+                    <w:rPr>
+                      <w:rFonts w:ascii="Times New Roman" w:hAnsi="Times New Roman" w:cs="Times New Roman"/>
+                      <w:b/>
+                      <w:bCs/>
+                      <w:szCs w:val="32"/>
+                      <w:lang w:val="en-PK"/>
+                    </w:rPr>
+                  </w:pPr>
+                  <w:r>
+                    <w:rPr>
+                      <w:rFonts w:ascii="Times New Roman" w:hAnsi="Times New Roman" w:cs="Times New Roman"/>
+                      <w:b/>
+                      <w:bCs/>
+                      <w:szCs w:val="32"/>
+                      <w:lang w:val="en-PK"/>
+                    </w:rPr>
+                    <w:t>10.035300 ms</w:t>
+                  </w:r>
+                </w:p>
+              </w:tc>
+              <w:tc>
+                <w:tcPr>
+                  <w:tcW w:w="2872" w:type="dxa"/>
+                  <w:shd w:val="clear" w:color="auto" w:fill="F2F2F2" w:themeFill="background1" w:themeFillShade="F2"/>
+                </w:tcPr>
+                <w:p>
+                  <w:pPr>
+                    <w:pStyle w:val="BodyText"/>
+                    <w:jc w:val="center"/>
+                    <w:rPr>
+                      <w:rFonts w:ascii="Times New Roman" w:hAnsi="Times New Roman" w:cs="Times New Roman"/>
+                      <w:b/>
+                      <w:bCs/>
+                      <w:szCs w:val="32"/>
+                      <w:lang w:val="en-PK"/>
+                    </w:rPr>
+                  </w:pPr>
+                  <w:r>
+                    <w:rPr>
+                      <w:rFonts w:ascii="Times New Roman" w:hAnsi="Times New Roman" w:cs="Times New Roman"/>
+                      <w:b/>
+                      <w:bCs/>
+                      <w:szCs w:val="32"/>
+                      <w:lang w:val="en-PK"/>
+                    </w:rPr>
+                    <w:t>0.036700 ms</w:t>
+                  </w:r>
+                </w:p>
+              </w:tc>
+            </w:tr>
+          </w:tbl>
+          <w:p>
+            <w:pPr>
+              <w:pStyle w:val="BodyText"/>
+              <w:rPr>
+                <w:rFonts w:ascii="Times New Roman" w:hAnsi="Times New Roman" w:cs="Times New Roman"/>
+                <w:b/>
+                <w:bCs/>
+                <w:szCs w:val="32"/>
+                <w:lang w:val="en-PK"/>
+              </w:rPr>
             </w:pPr>
           </w:p>
           <w:p>
@@ -12277,54 +12624,6 @@
                 <w:b/>
                 <w:bCs/>
                 <w:szCs w:val="32"/>
-                <w:lang w:val="en-PK"/>
-              </w:rPr>
-            </w:pPr>
-          </w:p>
-          <w:p>
-            <w:pPr>
-              <w:pStyle w:val="BodyText"/>
-              <w:rPr>
-                <w:rFonts w:ascii="Times New Roman" w:hAnsi="Times New Roman" w:cs="Times New Roman"/>
-                <w:b/>
-                <w:bCs/>
-                <w:szCs w:val="32"/>
-                <w:lang w:val="en-PK"/>
-              </w:rPr>
-            </w:pPr>
-          </w:p>
-          <w:p>
-            <w:pPr>
-              <w:pStyle w:val="BodyText"/>
-              <w:rPr>
-                <w:rFonts w:ascii="Times New Roman" w:hAnsi="Times New Roman" w:cs="Times New Roman"/>
-                <w:b/>
-                <w:bCs/>
-                <w:szCs w:val="32"/>
-                <w:lang w:val="en-PK"/>
-              </w:rPr>
-            </w:pPr>
-          </w:p>
-          <w:p>
-            <w:pPr>
-              <w:pStyle w:val="BodyText"/>
-              <w:rPr>
-                <w:rFonts w:ascii="Times New Roman" w:hAnsi="Times New Roman" w:cs="Times New Roman"/>
-                <w:b/>
-                <w:bCs/>
-                <w:szCs w:val="32"/>
-                <w:lang w:val="en-PK"/>
-              </w:rPr>
-            </w:pPr>
-          </w:p>
-          <w:p>
-            <w:pPr>
-              <w:pStyle w:val="BodyText"/>
-              <w:rPr>
-                <w:rFonts w:ascii="Times New Roman" w:hAnsi="Times New Roman" w:cs="Times New Roman"/>
-                <w:b/>
-                <w:bCs/>
-                <w:szCs w:val="32"/>
               </w:rPr>
             </w:pPr>
             <w:r>
@@ -12344,23 +12643,19 @@
               <w:jc w:val="center"/>
               <w:rPr>
                 <w:rFonts w:ascii="Times New Roman" w:hAnsi="Times New Roman" w:cs="Times New Roman"/>
-                <w:b/>
-                <w:bCs/>
                 <w:szCs w:val="32"/>
               </w:rPr>
             </w:pPr>
             <w:r>
               <w:rPr>
                 <w:rFonts w:ascii="Times New Roman" w:hAnsi="Times New Roman" w:cs="Times New Roman"/>
-                <w:b/>
-                <w:bCs/>
                 <w:szCs w:val="32"/>
               </w:rPr>
               <w:drawing>
-                <wp:inline distT="0" distB="0" distL="0" distR="0" wp14:anchorId="3928A1B6" wp14:editId="48CD864F">
-                  <wp:extent cx="3205190" cy="4709160"/>
-                  <wp:effectExtent l="0" t="0" r="0" b="0"/>
-                  <wp:docPr id="1762240516" name="Picture 1"/>
+                <wp:inline distT="0" distB="0" distL="0" distR="0" wp14:anchorId="1E3D573D" wp14:editId="68CE514F">
+                  <wp:extent cx="2749983" cy="4069080"/>
+                  <wp:effectExtent l="0" t="0" r="0" b="7620"/>
+                  <wp:docPr id="286300881" name="Picture 1"/>
                   <wp:cNvGraphicFramePr>
                     <a:graphicFrameLocks xmlns:a="http://schemas.openxmlformats.org/drawingml/2006/main" noChangeAspect="1"/>
                   </wp:cNvGraphicFramePr>
@@ -12368,19 +12663,80 @@
                     <a:graphicData uri="http://schemas.openxmlformats.org/drawingml/2006/picture">
                       <pic:pic xmlns:pic="http://schemas.openxmlformats.org/drawingml/2006/picture">
                         <pic:nvPicPr>
-                          <pic:cNvPr id="1762240516" name=""/>
+                          <pic:cNvPr id="286300881" name=""/>
                           <pic:cNvPicPr/>
                         </pic:nvPicPr>
                         <pic:blipFill>
-                          <a:blip r:embed="rId12"/>
+                          <a:blip r:embed="rId13"/>
                           <a:stretch>
                             <a:fillRect/>
                           </a:stretch>
                         </pic:blipFill>
                         <pic:spPr>
-                          <a:xfrm flipH="1">
+                          <a:xfrm>
                             <a:off x="0" y="0"/>
-                            <a:ext cx="3258358" cy="4787276"/>
+                            <a:ext cx="2764560" cy="4090650"/>
+                          </a:xfrm>
+                          <a:prstGeom prst="rect">
+                            <a:avLst/>
+                          </a:prstGeom>
+                        </pic:spPr>
+                      </pic:pic>
+                    </a:graphicData>
+                  </a:graphic>
+                </wp:inline>
+              </w:drawing>
+            </w:r>
+          </w:p>
+          <w:p>
+            <w:pPr>
+              <w:pStyle w:val="BodyText"/>
+              <w:jc w:val="center"/>
+              <w:rPr>
+                <w:rFonts w:ascii="Times New Roman" w:hAnsi="Times New Roman" w:cs="Times New Roman"/>
+                <w:szCs w:val="32"/>
+              </w:rPr>
+            </w:pPr>
+          </w:p>
+          <w:p>
+            <w:pPr>
+              <w:pStyle w:val="BodyText"/>
+              <w:jc w:val="center"/>
+              <w:rPr>
+                <w:rFonts w:ascii="Times New Roman" w:hAnsi="Times New Roman" w:cs="Times New Roman"/>
+                <w:szCs w:val="32"/>
+              </w:rPr>
+            </w:pPr>
+            <w:r>
+              <w:rPr>
+                <w:rFonts w:ascii="Times New Roman" w:hAnsi="Times New Roman" w:cs="Times New Roman"/>
+                <w:szCs w:val="32"/>
+              </w:rPr>
+              <w:drawing>
+                <wp:inline distT="0" distB="0" distL="0" distR="0" wp14:anchorId="10580D6B" wp14:editId="060A74F1">
+                  <wp:extent cx="2712720" cy="3611909"/>
+                  <wp:effectExtent l="0" t="0" r="0" b="7620"/>
+                  <wp:docPr id="1095938680" name="Picture 1"/>
+                  <wp:cNvGraphicFramePr>
+                    <a:graphicFrameLocks xmlns:a="http://schemas.openxmlformats.org/drawingml/2006/main" noChangeAspect="1"/>
+                  </wp:cNvGraphicFramePr>
+                  <a:graphic xmlns:a="http://schemas.openxmlformats.org/drawingml/2006/main">
+                    <a:graphicData uri="http://schemas.openxmlformats.org/drawingml/2006/picture">
+                      <pic:pic xmlns:pic="http://schemas.openxmlformats.org/drawingml/2006/picture">
+                        <pic:nvPicPr>
+                          <pic:cNvPr id="1095938680" name=""/>
+                          <pic:cNvPicPr/>
+                        </pic:nvPicPr>
+                        <pic:blipFill>
+                          <a:blip r:embed="rId14"/>
+                          <a:stretch>
+                            <a:fillRect/>
+                          </a:stretch>
+                        </pic:blipFill>
+                        <pic:spPr>
+                          <a:xfrm>
+                            <a:off x="0" y="0"/>
+                            <a:ext cx="2732490" cy="3638232"/>
                           </a:xfrm>
                           <a:prstGeom prst="rect">
                             <a:avLst/>
@@ -13229,16 +13585,6 @@
                 <w:lang w:val="en-PK" w:eastAsia="en-PK"/>
               </w:rPr>
               <w:br/>
-            </w:r>
-            <w:r>
-              <w:rPr>
-                <w:rFonts w:ascii="Courier New" w:eastAsia="Times New Roman" w:hAnsi="Courier New" w:cs="Courier New"/>
-                <w:color w:val="B3AE60"/>
-                <w:sz w:val="20"/>
-                <w:szCs w:val="20"/>
-                <w:lang w:val="en-PK" w:eastAsia="en-PK"/>
-              </w:rPr>
-              <w:lastRenderedPageBreak/>
               <w:t xml:space="preserve">    </w:t>
             </w:r>
             <w:r>
@@ -14792,7 +15138,7 @@
                           <pic:cNvPicPr/>
                         </pic:nvPicPr>
                         <pic:blipFill>
-                          <a:blip r:embed="rId13"/>
+                          <a:blip r:embed="rId15"/>
                           <a:stretch>
                             <a:fillRect/>
                           </a:stretch>
@@ -14897,7 +15243,6 @@
         <w:rPr>
           <w:rFonts w:ascii="Times New Roman" w:hAnsi="Times New Roman" w:cs="Times New Roman"/>
         </w:rPr>
-        <w:lastRenderedPageBreak/>
         <w:t>Deliverables</w:t>
       </w:r>
       <w:r>
@@ -15156,7 +15501,7 @@
         </w:rPr>
         <w:t xml:space="preserve"> </w:t>
       </w:r>
-      <w:hyperlink r:id="rId14" w:history="1">
+      <w:hyperlink r:id="rId16" w:history="1">
         <w:r>
           <w:rPr>
             <w:rStyle w:val="Hyperlink"/>

</xml_diff>